<commit_message>
Added apk release to app, updated some documents
</commit_message>
<xml_diff>
--- a/ethics/exit_interview_and_data_collection.docx
+++ b/ethics/exit_interview_and_data_collection.docx
@@ -164,7 +164,23 @@
           <w:sz w:val="22"/>
           <w:szCs w:val="22"/>
         </w:rPr>
-        <w:t>You will now be asked to complete a short survey on your experience using the model. The data you provide here will be anonymised as with the other questionnaire data</w:t>
+        <w:t xml:space="preserve">You will now be asked to complete a short survey on your experience using the </w:t>
+      </w:r>
+      <w:r>
+        <w:rPr>
+          <w:rFonts w:asciiTheme="minorHAnsi" w:hAnsiTheme="minorHAnsi" w:cstheme="minorHAnsi"/>
+          <w:sz w:val="22"/>
+          <w:szCs w:val="22"/>
+        </w:rPr>
+        <w:t>3-dimensional object.</w:t>
+      </w:r>
+      <w:r>
+        <w:rPr>
+          <w:rFonts w:asciiTheme="minorHAnsi" w:hAnsiTheme="minorHAnsi" w:cstheme="minorHAnsi"/>
+          <w:sz w:val="22"/>
+          <w:szCs w:val="22"/>
+        </w:rPr>
+        <w:t xml:space="preserve"> The data you provide here will be anonymised as with the other questionnaire data</w:t>
       </w:r>
       <w:r>
         <w:rPr>
@@ -186,75 +202,46 @@
     </w:p>
     <w:p>
       <w:pPr>
+        <w:rPr>
+          <w:rFonts w:asciiTheme="minorHAnsi" w:hAnsiTheme="minorHAnsi" w:cstheme="minorHAnsi"/>
+          <w:sz w:val="22"/>
+          <w:szCs w:val="22"/>
+        </w:rPr>
+      </w:pPr>
+      <w:r>
+        <w:rPr>
+          <w:rFonts w:asciiTheme="minorHAnsi" w:hAnsiTheme="minorHAnsi" w:cstheme="minorHAnsi"/>
+          <w:sz w:val="22"/>
+          <w:szCs w:val="22"/>
+        </w:rPr>
+        <w:t xml:space="preserve">The survey can be found here: </w:t>
+      </w:r>
+      <w:hyperlink r:id="rId5" w:history="1">
+        <w:r>
+          <w:rPr>
+            <w:rStyle w:val="Hyperlink"/>
+            <w:rFonts w:asciiTheme="minorHAnsi" w:hAnsiTheme="minorHAnsi" w:cstheme="minorHAnsi"/>
+            <w:sz w:val="22"/>
+            <w:szCs w:val="22"/>
+          </w:rPr>
+          <w:t>https://www.soscisurvey.de/t2fa_study/?q=exit</w:t>
+        </w:r>
+      </w:hyperlink>
+    </w:p>
+    <w:p>
+      <w:pPr>
+        <w:rPr>
+          <w:rFonts w:asciiTheme="minorHAnsi" w:hAnsiTheme="minorHAnsi" w:cstheme="minorHAnsi"/>
+          <w:sz w:val="22"/>
+          <w:szCs w:val="22"/>
+        </w:rPr>
+      </w:pPr>
+    </w:p>
+    <w:p>
+      <w:pPr>
         <w:pStyle w:val="Heading1"/>
       </w:pPr>
       <w:r>
-        <w:t>Other Models</w:t>
-      </w:r>
-    </w:p>
-    <w:p>
-      <w:pPr>
-        <w:rPr>
-          <w:rFonts w:asciiTheme="minorHAnsi" w:hAnsiTheme="minorHAnsi" w:cstheme="minorHAnsi"/>
-          <w:sz w:val="22"/>
-          <w:szCs w:val="22"/>
-        </w:rPr>
-      </w:pPr>
-      <w:r>
-        <w:rPr>
-          <w:rFonts w:asciiTheme="minorHAnsi" w:hAnsiTheme="minorHAnsi" w:cstheme="minorHAnsi"/>
-          <w:sz w:val="22"/>
-          <w:szCs w:val="22"/>
-        </w:rPr>
-        <w:t xml:space="preserve">In addition to the model you were assigned for the study, you are also provided the opportunity to interact with the other models that were created </w:t>
-      </w:r>
-      <w:r>
-        <w:rPr>
-          <w:rFonts w:asciiTheme="minorHAnsi" w:hAnsiTheme="minorHAnsi" w:cstheme="minorHAnsi"/>
-          <w:sz w:val="22"/>
-          <w:szCs w:val="22"/>
-        </w:rPr>
-        <w:t xml:space="preserve">for </w:t>
-      </w:r>
-      <w:r>
-        <w:rPr>
-          <w:rFonts w:asciiTheme="minorHAnsi" w:hAnsiTheme="minorHAnsi" w:cstheme="minorHAnsi"/>
-          <w:sz w:val="22"/>
-          <w:szCs w:val="22"/>
-        </w:rPr>
-        <w:t xml:space="preserve">the project. </w:t>
-      </w:r>
-      <w:r>
-        <w:rPr>
-          <w:rFonts w:asciiTheme="minorHAnsi" w:hAnsiTheme="minorHAnsi" w:cstheme="minorHAnsi"/>
-          <w:sz w:val="22"/>
-          <w:szCs w:val="22"/>
-        </w:rPr>
-        <w:t>You will later be asked a questions based on your opinion of the object, so feel free to take your time exploring the object.</w:t>
-      </w:r>
-      <w:r>
-        <w:rPr>
-          <w:rFonts w:asciiTheme="minorHAnsi" w:hAnsiTheme="minorHAnsi" w:cstheme="minorHAnsi"/>
-          <w:sz w:val="22"/>
-          <w:szCs w:val="22"/>
-        </w:rPr>
-        <w:t xml:space="preserve"> An information sheet will be provided to inform how to use the other models, once you are ready to proceed, let the investigator know.</w:t>
-      </w:r>
-    </w:p>
-    <w:p>
-      <w:pPr>
-        <w:rPr>
-          <w:rFonts w:asciiTheme="minorHAnsi" w:hAnsiTheme="minorHAnsi" w:cstheme="minorHAnsi"/>
-          <w:sz w:val="22"/>
-          <w:szCs w:val="22"/>
-        </w:rPr>
-      </w:pPr>
-    </w:p>
-    <w:p>
-      <w:pPr>
-        <w:pStyle w:val="Heading1"/>
-      </w:pPr>
-      <w:r>
         <w:t>Interview Section</w:t>
       </w:r>
     </w:p>
@@ -280,41 +267,57 @@
           <w:sz w:val="22"/>
           <w:szCs w:val="22"/>
         </w:rPr>
-        <w:t>. This section will be recorded, so please keep this in mind. Recordings will be processed via transcription, then the audio files will be deleted to preserve anonymity. I will inform you when the recording has begun.</w:t>
-      </w:r>
-      <w:r>
-        <w:rPr>
-          <w:rFonts w:asciiTheme="minorHAnsi" w:hAnsiTheme="minorHAnsi" w:cstheme="minorHAnsi"/>
-          <w:sz w:val="22"/>
-          <w:szCs w:val="22"/>
-        </w:rPr>
-        <w:t xml:space="preserve"> I will also give you an opportunity to look over the questions so that you can consider how you will answer them, you can find the questions below. Please take some time to look through and think about them.</w:t>
-      </w:r>
-    </w:p>
-    <w:p>
-      <w:pPr>
-        <w:rPr>
-          <w:rFonts w:asciiTheme="minorHAnsi" w:hAnsiTheme="minorHAnsi" w:cstheme="minorHAnsi"/>
-          <w:sz w:val="22"/>
-          <w:szCs w:val="22"/>
-        </w:rPr>
-      </w:pPr>
-    </w:p>
-    <w:p>
-      <w:pPr>
-        <w:rPr>
-          <w:rFonts w:asciiTheme="minorHAnsi" w:hAnsiTheme="minorHAnsi" w:cstheme="minorHAnsi"/>
-          <w:sz w:val="22"/>
-          <w:szCs w:val="22"/>
-        </w:rPr>
-      </w:pPr>
-      <w:r>
-        <w:rPr>
-          <w:rFonts w:asciiTheme="minorHAnsi" w:hAnsiTheme="minorHAnsi" w:cstheme="minorHAnsi"/>
-          <w:sz w:val="22"/>
-          <w:szCs w:val="22"/>
-        </w:rPr>
-        <w:t>The questions you will be asked will be as follows:</w:t>
+        <w:t>.</w:t>
+      </w:r>
+      <w:r>
+        <w:rPr>
+          <w:rFonts w:asciiTheme="minorHAnsi" w:hAnsiTheme="minorHAnsi" w:cstheme="minorHAnsi"/>
+          <w:sz w:val="22"/>
+          <w:szCs w:val="22"/>
+        </w:rPr>
+        <w:t xml:space="preserve"> There are no right or wrong answers, we are interested in your opinions and the information you provide will be used to improve authentication.</w:t>
+      </w:r>
+      <w:r>
+        <w:rPr>
+          <w:rFonts w:asciiTheme="minorHAnsi" w:hAnsiTheme="minorHAnsi" w:cstheme="minorHAnsi"/>
+          <w:sz w:val="22"/>
+          <w:szCs w:val="22"/>
+        </w:rPr>
+        <w:t xml:space="preserve"> This section will be recorded, so please keep this in mind. Recordings will be processed via transcription, then the audio files will be deleted to preserve anonymity. I will inform you when the recording has begun</w:t>
+      </w:r>
+      <w:r>
+        <w:rPr>
+          <w:rFonts w:asciiTheme="minorHAnsi" w:hAnsiTheme="minorHAnsi" w:cstheme="minorHAnsi"/>
+          <w:sz w:val="22"/>
+          <w:szCs w:val="22"/>
+        </w:rPr>
+        <w:t xml:space="preserve"> and when it has ended. Once you are ready to begin the interview please let the investigator know.</w:t>
+      </w:r>
+    </w:p>
+    <w:p>
+      <w:pPr>
+        <w:rPr>
+          <w:rFonts w:asciiTheme="minorHAnsi" w:hAnsiTheme="minorHAnsi" w:cstheme="minorHAnsi"/>
+          <w:sz w:val="22"/>
+          <w:szCs w:val="22"/>
+        </w:rPr>
+      </w:pPr>
+    </w:p>
+    <w:p>
+      <w:pPr>
+        <w:rPr>
+          <w:rFonts w:asciiTheme="minorHAnsi" w:hAnsiTheme="minorHAnsi" w:cstheme="minorHAnsi"/>
+          <w:sz w:val="22"/>
+          <w:szCs w:val="22"/>
+        </w:rPr>
+      </w:pPr>
+      <w:r>
+        <w:rPr>
+          <w:rFonts w:asciiTheme="minorHAnsi" w:hAnsiTheme="minorHAnsi" w:cstheme="minorHAnsi"/>
+          <w:sz w:val="22"/>
+          <w:szCs w:val="22"/>
+        </w:rPr>
+        <w:t>Let’s begin with discussing last week:</w:t>
       </w:r>
     </w:p>
     <w:p>
@@ -322,7 +325,7 @@
         <w:pStyle w:val="ListParagraph"/>
         <w:numPr>
           <w:ilvl w:val="0"/>
-          <w:numId w:val="1"/>
+          <w:numId w:val="2"/>
         </w:numPr>
         <w:rPr>
           <w:rFonts w:asciiTheme="minorHAnsi" w:hAnsiTheme="minorHAnsi" w:cstheme="minorHAnsi"/>
@@ -336,7 +339,51 @@
           <w:sz w:val="22"/>
           <w:szCs w:val="22"/>
         </w:rPr>
-        <w:t>Are you familiar with using other 2-factor authentication methods? If so, which ones?</w:t>
+        <w:t>How was interacting with the object in the past week?</w:t>
+      </w:r>
+    </w:p>
+    <w:p>
+      <w:pPr>
+        <w:pStyle w:val="ListParagraph"/>
+        <w:numPr>
+          <w:ilvl w:val="1"/>
+          <w:numId w:val="2"/>
+        </w:numPr>
+        <w:rPr>
+          <w:rFonts w:asciiTheme="minorHAnsi" w:hAnsiTheme="minorHAnsi" w:cstheme="minorHAnsi"/>
+          <w:sz w:val="22"/>
+          <w:szCs w:val="22"/>
+        </w:rPr>
+      </w:pPr>
+      <w:r>
+        <w:rPr>
+          <w:rFonts w:asciiTheme="minorHAnsi" w:hAnsiTheme="minorHAnsi" w:cstheme="minorHAnsi"/>
+          <w:sz w:val="22"/>
+          <w:szCs w:val="22"/>
+        </w:rPr>
+        <w:t>Was there anything in particular you liked?</w:t>
+      </w:r>
+    </w:p>
+    <w:p>
+      <w:pPr>
+        <w:pStyle w:val="ListParagraph"/>
+        <w:numPr>
+          <w:ilvl w:val="1"/>
+          <w:numId w:val="2"/>
+        </w:numPr>
+        <w:rPr>
+          <w:rFonts w:asciiTheme="minorHAnsi" w:hAnsiTheme="minorHAnsi" w:cstheme="minorHAnsi"/>
+          <w:sz w:val="22"/>
+          <w:szCs w:val="22"/>
+        </w:rPr>
+      </w:pPr>
+      <w:r>
+        <w:rPr>
+          <w:rFonts w:asciiTheme="minorHAnsi" w:hAnsiTheme="minorHAnsi" w:cstheme="minorHAnsi"/>
+          <w:sz w:val="22"/>
+          <w:szCs w:val="22"/>
+        </w:rPr>
+        <w:t>Was there anything in particular you disliked?</w:t>
       </w:r>
     </w:p>
     <w:p>
@@ -344,7 +391,7 @@
         <w:pStyle w:val="ListParagraph"/>
         <w:numPr>
           <w:ilvl w:val="0"/>
-          <w:numId w:val="1"/>
+          <w:numId w:val="2"/>
         </w:numPr>
         <w:rPr>
           <w:rFonts w:asciiTheme="minorHAnsi" w:hAnsiTheme="minorHAnsi" w:cstheme="minorHAnsi"/>
@@ -358,7 +405,7 @@
           <w:sz w:val="22"/>
           <w:szCs w:val="22"/>
         </w:rPr>
-        <w:t>Would you prefer to use this method over other 2-factor methods? Why?</w:t>
+        <w:t>Was there anything that went wrong?</w:t>
       </w:r>
     </w:p>
     <w:p>
@@ -366,7 +413,7 @@
         <w:pStyle w:val="ListParagraph"/>
         <w:numPr>
           <w:ilvl w:val="0"/>
-          <w:numId w:val="1"/>
+          <w:numId w:val="2"/>
         </w:numPr>
         <w:rPr>
           <w:rFonts w:asciiTheme="minorHAnsi" w:hAnsiTheme="minorHAnsi" w:cstheme="minorHAnsi"/>
@@ -380,7 +427,7 @@
           <w:sz w:val="22"/>
           <w:szCs w:val="22"/>
         </w:rPr>
-        <w:t>How secure does it feel to use this model for authentication?</w:t>
+        <w:t>Was there anything that prevented you from using the item?</w:t>
       </w:r>
     </w:p>
     <w:p>
@@ -388,7 +435,7 @@
         <w:pStyle w:val="ListParagraph"/>
         <w:numPr>
           <w:ilvl w:val="0"/>
-          <w:numId w:val="1"/>
+          <w:numId w:val="2"/>
         </w:numPr>
         <w:rPr>
           <w:rFonts w:asciiTheme="minorHAnsi" w:hAnsiTheme="minorHAnsi" w:cstheme="minorHAnsi"/>
@@ -402,15 +449,7 @@
           <w:sz w:val="22"/>
           <w:szCs w:val="22"/>
         </w:rPr>
-        <w:t>Where would you consider using this type of authentication (eg, banking app,  email)?</w:t>
-      </w:r>
-      <w:r>
-        <w:rPr>
-          <w:rFonts w:asciiTheme="minorHAnsi" w:hAnsiTheme="minorHAnsi" w:cstheme="minorHAnsi"/>
-          <w:sz w:val="22"/>
-          <w:szCs w:val="22"/>
-        </w:rPr>
-        <w:t xml:space="preserve"> Why?</w:t>
+        <w:t>What do you think of the shape and size of the item?</w:t>
       </w:r>
     </w:p>
     <w:p>
@@ -418,7 +457,7 @@
         <w:pStyle w:val="ListParagraph"/>
         <w:numPr>
           <w:ilvl w:val="0"/>
-          <w:numId w:val="1"/>
+          <w:numId w:val="2"/>
         </w:numPr>
         <w:rPr>
           <w:rFonts w:asciiTheme="minorHAnsi" w:hAnsiTheme="minorHAnsi" w:cstheme="minorHAnsi"/>
@@ -432,15 +471,77 @@
           <w:sz w:val="22"/>
           <w:szCs w:val="22"/>
         </w:rPr>
-        <w:t>What devices would you consider using this type of authentication on</w:t>
-      </w:r>
-      <w:r>
-        <w:rPr>
-          <w:rFonts w:asciiTheme="minorHAnsi" w:hAnsiTheme="minorHAnsi" w:cstheme="minorHAnsi"/>
-          <w:sz w:val="22"/>
-          <w:szCs w:val="22"/>
-        </w:rPr>
-        <w:t xml:space="preserve"> (eg phone, tablet)? Why?</w:t>
+        <w:t>If the item was a commercial product, would you consider buying it?</w:t>
+      </w:r>
+    </w:p>
+    <w:p>
+      <w:pPr>
+        <w:pStyle w:val="ListParagraph"/>
+        <w:numPr>
+          <w:ilvl w:val="1"/>
+          <w:numId w:val="2"/>
+        </w:numPr>
+        <w:rPr>
+          <w:rFonts w:asciiTheme="minorHAnsi" w:hAnsiTheme="minorHAnsi" w:cstheme="minorHAnsi"/>
+          <w:sz w:val="22"/>
+          <w:szCs w:val="22"/>
+        </w:rPr>
+      </w:pPr>
+      <w:r>
+        <w:rPr>
+          <w:rFonts w:asciiTheme="minorHAnsi" w:hAnsiTheme="minorHAnsi" w:cstheme="minorHAnsi"/>
+          <w:sz w:val="22"/>
+          <w:szCs w:val="22"/>
+        </w:rPr>
+        <w:t>Why?</w:t>
+      </w:r>
+    </w:p>
+    <w:p>
+      <w:pPr>
+        <w:pStyle w:val="ListParagraph"/>
+        <w:numPr>
+          <w:ilvl w:val="1"/>
+          <w:numId w:val="2"/>
+        </w:numPr>
+        <w:rPr>
+          <w:rFonts w:asciiTheme="minorHAnsi" w:hAnsiTheme="minorHAnsi" w:cstheme="minorHAnsi"/>
+          <w:sz w:val="22"/>
+          <w:szCs w:val="22"/>
+        </w:rPr>
+      </w:pPr>
+      <w:r>
+        <w:rPr>
+          <w:rFonts w:asciiTheme="minorHAnsi" w:hAnsiTheme="minorHAnsi" w:cstheme="minorHAnsi"/>
+          <w:sz w:val="22"/>
+          <w:szCs w:val="22"/>
+        </w:rPr>
+        <w:t>Why not?</w:t>
+      </w:r>
+    </w:p>
+    <w:p>
+      <w:pPr>
+        <w:rPr>
+          <w:rFonts w:asciiTheme="minorHAnsi" w:hAnsiTheme="minorHAnsi" w:cstheme="minorHAnsi"/>
+          <w:sz w:val="22"/>
+          <w:szCs w:val="22"/>
+        </w:rPr>
+      </w:pPr>
+    </w:p>
+    <w:p>
+      <w:pPr>
+        <w:rPr>
+          <w:rFonts w:asciiTheme="minorHAnsi" w:hAnsiTheme="minorHAnsi" w:cstheme="minorHAnsi"/>
+          <w:sz w:val="22"/>
+          <w:szCs w:val="22"/>
+        </w:rPr>
+      </w:pPr>
+      <w:r>
+        <w:rPr>
+          <w:rFonts w:asciiTheme="minorHAnsi" w:hAnsiTheme="minorHAnsi" w:cstheme="minorHAnsi"/>
+          <w:sz w:val="22"/>
+          <w:szCs w:val="22"/>
+        </w:rPr>
+        <w:t>Next, let’s talk about 2-factor authentication in a more general sense:</w:t>
       </w:r>
     </w:p>
     <w:p>
@@ -448,7 +549,7 @@
         <w:pStyle w:val="ListParagraph"/>
         <w:numPr>
           <w:ilvl w:val="0"/>
-          <w:numId w:val="1"/>
+          <w:numId w:val="3"/>
         </w:numPr>
         <w:rPr>
           <w:rFonts w:asciiTheme="minorHAnsi" w:hAnsiTheme="minorHAnsi" w:cstheme="minorHAnsi"/>
@@ -462,7 +563,51 @@
           <w:sz w:val="22"/>
           <w:szCs w:val="22"/>
         </w:rPr>
-        <w:t>Having had the chance to use all 3 objects, which do you think you would prefer to use? Why? Were there things you liked more about the other objects than the one you were assigned?</w:t>
+        <w:t>Are you familiar with using other 2-factor authentication methods, for example, for your banking or other services?</w:t>
+      </w:r>
+    </w:p>
+    <w:p>
+      <w:pPr>
+        <w:pStyle w:val="ListParagraph"/>
+        <w:numPr>
+          <w:ilvl w:val="1"/>
+          <w:numId w:val="3"/>
+        </w:numPr>
+        <w:rPr>
+          <w:rFonts w:asciiTheme="minorHAnsi" w:hAnsiTheme="minorHAnsi" w:cstheme="minorHAnsi"/>
+          <w:sz w:val="22"/>
+          <w:szCs w:val="22"/>
+        </w:rPr>
+      </w:pPr>
+      <w:r>
+        <w:rPr>
+          <w:rFonts w:asciiTheme="minorHAnsi" w:hAnsiTheme="minorHAnsi" w:cstheme="minorHAnsi"/>
+          <w:sz w:val="22"/>
+          <w:szCs w:val="22"/>
+        </w:rPr>
+        <w:t>If so, which ones?</w:t>
+      </w:r>
+    </w:p>
+    <w:p>
+      <w:pPr>
+        <w:pStyle w:val="ListParagraph"/>
+        <w:numPr>
+          <w:ilvl w:val="1"/>
+          <w:numId w:val="3"/>
+        </w:numPr>
+        <w:rPr>
+          <w:rFonts w:asciiTheme="minorHAnsi" w:hAnsiTheme="minorHAnsi" w:cstheme="minorHAnsi"/>
+          <w:sz w:val="22"/>
+          <w:szCs w:val="22"/>
+        </w:rPr>
+      </w:pPr>
+      <w:r>
+        <w:rPr>
+          <w:rFonts w:asciiTheme="minorHAnsi" w:hAnsiTheme="minorHAnsi" w:cstheme="minorHAnsi"/>
+          <w:sz w:val="22"/>
+          <w:szCs w:val="22"/>
+        </w:rPr>
+        <w:t>If not, why?</w:t>
       </w:r>
     </w:p>
     <w:p>
@@ -470,7 +615,7 @@
         <w:pStyle w:val="ListParagraph"/>
         <w:numPr>
           <w:ilvl w:val="0"/>
-          <w:numId w:val="1"/>
+          <w:numId w:val="3"/>
         </w:numPr>
         <w:rPr>
           <w:rFonts w:asciiTheme="minorHAnsi" w:hAnsiTheme="minorHAnsi" w:cstheme="minorHAnsi"/>
@@ -484,6 +629,319 @@
           <w:sz w:val="22"/>
           <w:szCs w:val="22"/>
         </w:rPr>
+        <w:t>Would you prefer to use this method over other 2-factor authentication methods?</w:t>
+      </w:r>
+    </w:p>
+    <w:p>
+      <w:pPr>
+        <w:pStyle w:val="ListParagraph"/>
+        <w:numPr>
+          <w:ilvl w:val="1"/>
+          <w:numId w:val="3"/>
+        </w:numPr>
+        <w:rPr>
+          <w:rFonts w:asciiTheme="minorHAnsi" w:hAnsiTheme="minorHAnsi" w:cstheme="minorHAnsi"/>
+          <w:sz w:val="22"/>
+          <w:szCs w:val="22"/>
+        </w:rPr>
+      </w:pPr>
+      <w:r>
+        <w:rPr>
+          <w:rFonts w:asciiTheme="minorHAnsi" w:hAnsiTheme="minorHAnsi" w:cstheme="minorHAnsi"/>
+          <w:sz w:val="22"/>
+          <w:szCs w:val="22"/>
+        </w:rPr>
+        <w:t>Why?</w:t>
+      </w:r>
+    </w:p>
+    <w:p>
+      <w:pPr>
+        <w:pStyle w:val="ListParagraph"/>
+        <w:numPr>
+          <w:ilvl w:val="1"/>
+          <w:numId w:val="3"/>
+        </w:numPr>
+        <w:rPr>
+          <w:rFonts w:asciiTheme="minorHAnsi" w:hAnsiTheme="minorHAnsi" w:cstheme="minorHAnsi"/>
+          <w:sz w:val="22"/>
+          <w:szCs w:val="22"/>
+        </w:rPr>
+      </w:pPr>
+      <w:r>
+        <w:rPr>
+          <w:rFonts w:asciiTheme="minorHAnsi" w:hAnsiTheme="minorHAnsi" w:cstheme="minorHAnsi"/>
+          <w:sz w:val="22"/>
+          <w:szCs w:val="22"/>
+        </w:rPr>
+        <w:t>Why not? What would have to be changed to make it more attractive to use?</w:t>
+      </w:r>
+    </w:p>
+    <w:p>
+      <w:pPr>
+        <w:pStyle w:val="ListParagraph"/>
+        <w:numPr>
+          <w:ilvl w:val="0"/>
+          <w:numId w:val="3"/>
+        </w:numPr>
+        <w:rPr>
+          <w:rFonts w:asciiTheme="minorHAnsi" w:hAnsiTheme="minorHAnsi" w:cstheme="minorHAnsi"/>
+          <w:sz w:val="22"/>
+          <w:szCs w:val="22"/>
+        </w:rPr>
+      </w:pPr>
+      <w:r>
+        <w:rPr>
+          <w:rFonts w:asciiTheme="minorHAnsi" w:hAnsiTheme="minorHAnsi" w:cstheme="minorHAnsi"/>
+          <w:sz w:val="22"/>
+          <w:szCs w:val="22"/>
+        </w:rPr>
+        <w:lastRenderedPageBreak/>
+        <w:t>How secure does it feel to use the provided item for authentication?</w:t>
+      </w:r>
+    </w:p>
+    <w:p>
+      <w:pPr>
+        <w:pStyle w:val="ListParagraph"/>
+        <w:numPr>
+          <w:ilvl w:val="1"/>
+          <w:numId w:val="3"/>
+        </w:numPr>
+        <w:rPr>
+          <w:rFonts w:asciiTheme="minorHAnsi" w:hAnsiTheme="minorHAnsi" w:cstheme="minorHAnsi"/>
+          <w:sz w:val="22"/>
+          <w:szCs w:val="22"/>
+        </w:rPr>
+      </w:pPr>
+      <w:r>
+        <w:rPr>
+          <w:rFonts w:asciiTheme="minorHAnsi" w:hAnsiTheme="minorHAnsi" w:cstheme="minorHAnsi"/>
+          <w:sz w:val="22"/>
+          <w:szCs w:val="22"/>
+        </w:rPr>
+        <w:t>Is it more, less, or about the same as other methods you have used?</w:t>
+      </w:r>
+    </w:p>
+    <w:p>
+      <w:pPr>
+        <w:pStyle w:val="ListParagraph"/>
+        <w:numPr>
+          <w:ilvl w:val="0"/>
+          <w:numId w:val="3"/>
+        </w:numPr>
+        <w:rPr>
+          <w:rFonts w:asciiTheme="minorHAnsi" w:hAnsiTheme="minorHAnsi" w:cstheme="minorHAnsi"/>
+          <w:sz w:val="22"/>
+          <w:szCs w:val="22"/>
+        </w:rPr>
+      </w:pPr>
+      <w:r>
+        <w:rPr>
+          <w:rFonts w:asciiTheme="minorHAnsi" w:hAnsiTheme="minorHAnsi" w:cstheme="minorHAnsi"/>
+          <w:sz w:val="22"/>
+          <w:szCs w:val="22"/>
+        </w:rPr>
+        <w:t>For which kinds of services would you consider using this type of authentication in your daily life?</w:t>
+      </w:r>
+    </w:p>
+    <w:p>
+      <w:pPr>
+        <w:pStyle w:val="ListParagraph"/>
+        <w:numPr>
+          <w:ilvl w:val="1"/>
+          <w:numId w:val="3"/>
+        </w:numPr>
+        <w:rPr>
+          <w:rFonts w:asciiTheme="minorHAnsi" w:hAnsiTheme="minorHAnsi" w:cstheme="minorHAnsi"/>
+          <w:sz w:val="22"/>
+          <w:szCs w:val="22"/>
+        </w:rPr>
+      </w:pPr>
+      <w:r>
+        <w:rPr>
+          <w:rFonts w:asciiTheme="minorHAnsi" w:hAnsiTheme="minorHAnsi" w:cstheme="minorHAnsi"/>
+          <w:sz w:val="22"/>
+          <w:szCs w:val="22"/>
+        </w:rPr>
+        <w:t>Why?</w:t>
+      </w:r>
+    </w:p>
+    <w:p>
+      <w:pPr>
+        <w:pStyle w:val="ListParagraph"/>
+        <w:numPr>
+          <w:ilvl w:val="1"/>
+          <w:numId w:val="3"/>
+        </w:numPr>
+        <w:rPr>
+          <w:rFonts w:asciiTheme="minorHAnsi" w:hAnsiTheme="minorHAnsi" w:cstheme="minorHAnsi"/>
+          <w:sz w:val="22"/>
+          <w:szCs w:val="22"/>
+        </w:rPr>
+      </w:pPr>
+      <w:r>
+        <w:rPr>
+          <w:rFonts w:asciiTheme="minorHAnsi" w:hAnsiTheme="minorHAnsi" w:cstheme="minorHAnsi"/>
+          <w:sz w:val="22"/>
+          <w:szCs w:val="22"/>
+        </w:rPr>
+        <w:t>Why not?</w:t>
+      </w:r>
+    </w:p>
+    <w:p>
+      <w:pPr>
+        <w:pStyle w:val="ListParagraph"/>
+        <w:numPr>
+          <w:ilvl w:val="0"/>
+          <w:numId w:val="3"/>
+        </w:numPr>
+        <w:rPr>
+          <w:rFonts w:asciiTheme="minorHAnsi" w:hAnsiTheme="minorHAnsi" w:cstheme="minorHAnsi"/>
+          <w:sz w:val="22"/>
+          <w:szCs w:val="22"/>
+        </w:rPr>
+      </w:pPr>
+      <w:r>
+        <w:rPr>
+          <w:rFonts w:asciiTheme="minorHAnsi" w:hAnsiTheme="minorHAnsi" w:cstheme="minorHAnsi"/>
+          <w:sz w:val="22"/>
+          <w:szCs w:val="22"/>
+        </w:rPr>
+        <w:t>What devices would you consider using this type of authentication on?</w:t>
+      </w:r>
+    </w:p>
+    <w:p>
+      <w:pPr>
+        <w:pStyle w:val="ListParagraph"/>
+        <w:numPr>
+          <w:ilvl w:val="1"/>
+          <w:numId w:val="3"/>
+        </w:numPr>
+        <w:rPr>
+          <w:rFonts w:asciiTheme="minorHAnsi" w:hAnsiTheme="minorHAnsi" w:cstheme="minorHAnsi"/>
+          <w:sz w:val="22"/>
+          <w:szCs w:val="22"/>
+        </w:rPr>
+      </w:pPr>
+      <w:r>
+        <w:rPr>
+          <w:rFonts w:asciiTheme="minorHAnsi" w:hAnsiTheme="minorHAnsi" w:cstheme="minorHAnsi"/>
+          <w:sz w:val="22"/>
+          <w:szCs w:val="22"/>
+        </w:rPr>
+        <w:t>Why?</w:t>
+      </w:r>
+    </w:p>
+    <w:p>
+      <w:pPr>
+        <w:pStyle w:val="ListParagraph"/>
+        <w:numPr>
+          <w:ilvl w:val="1"/>
+          <w:numId w:val="3"/>
+        </w:numPr>
+        <w:rPr>
+          <w:rFonts w:asciiTheme="minorHAnsi" w:hAnsiTheme="minorHAnsi" w:cstheme="minorHAnsi"/>
+          <w:sz w:val="22"/>
+          <w:szCs w:val="22"/>
+        </w:rPr>
+      </w:pPr>
+      <w:r>
+        <w:rPr>
+          <w:rFonts w:asciiTheme="minorHAnsi" w:hAnsiTheme="minorHAnsi" w:cstheme="minorHAnsi"/>
+          <w:sz w:val="22"/>
+          <w:szCs w:val="22"/>
+        </w:rPr>
+        <w:t>Why not?</w:t>
+      </w:r>
+    </w:p>
+    <w:p>
+      <w:pPr>
+        <w:rPr>
+          <w:rFonts w:asciiTheme="minorHAnsi" w:hAnsiTheme="minorHAnsi" w:cstheme="minorHAnsi"/>
+          <w:sz w:val="22"/>
+          <w:szCs w:val="22"/>
+        </w:rPr>
+      </w:pPr>
+    </w:p>
+    <w:p>
+      <w:pPr>
+        <w:rPr>
+          <w:rFonts w:asciiTheme="minorHAnsi" w:hAnsiTheme="minorHAnsi" w:cstheme="minorHAnsi"/>
+          <w:sz w:val="22"/>
+          <w:szCs w:val="22"/>
+        </w:rPr>
+      </w:pPr>
+      <w:r>
+        <w:rPr>
+          <w:rFonts w:asciiTheme="minorHAnsi" w:hAnsiTheme="minorHAnsi" w:cstheme="minorHAnsi"/>
+          <w:sz w:val="22"/>
+          <w:szCs w:val="22"/>
+        </w:rPr>
+        <w:t>During the study, you used only one object, but there are different objects available. Here are some alternatives that were created for this study, feel free to explore how they work.</w:t>
+      </w:r>
+    </w:p>
+    <w:p>
+      <w:pPr>
+        <w:pStyle w:val="ListParagraph"/>
+        <w:numPr>
+          <w:ilvl w:val="0"/>
+          <w:numId w:val="4"/>
+        </w:numPr>
+        <w:rPr>
+          <w:rFonts w:asciiTheme="minorHAnsi" w:hAnsiTheme="minorHAnsi" w:cstheme="minorHAnsi"/>
+          <w:sz w:val="22"/>
+          <w:szCs w:val="22"/>
+        </w:rPr>
+      </w:pPr>
+      <w:r>
+        <w:rPr>
+          <w:rFonts w:asciiTheme="minorHAnsi" w:hAnsiTheme="minorHAnsi" w:cstheme="minorHAnsi"/>
+          <w:sz w:val="22"/>
+          <w:szCs w:val="22"/>
+        </w:rPr>
+        <w:t>Having had the chance to use all 3 objects, which do you think you would prefer to use?</w:t>
+      </w:r>
+    </w:p>
+    <w:p>
+      <w:pPr>
+        <w:pStyle w:val="ListParagraph"/>
+        <w:numPr>
+          <w:ilvl w:val="1"/>
+          <w:numId w:val="4"/>
+        </w:numPr>
+        <w:rPr>
+          <w:rFonts w:asciiTheme="minorHAnsi" w:hAnsiTheme="minorHAnsi" w:cstheme="minorHAnsi"/>
+          <w:sz w:val="22"/>
+          <w:szCs w:val="22"/>
+        </w:rPr>
+      </w:pPr>
+      <w:r>
+        <w:rPr>
+          <w:rFonts w:asciiTheme="minorHAnsi" w:hAnsiTheme="minorHAnsi" w:cstheme="minorHAnsi"/>
+          <w:sz w:val="22"/>
+          <w:szCs w:val="22"/>
+        </w:rPr>
+        <w:t>Why? Were there things you liked more about the other objects than the one you were assigned?</w:t>
+      </w:r>
+    </w:p>
+    <w:p>
+      <w:pPr>
+        <w:pStyle w:val="ListParagraph"/>
+        <w:numPr>
+          <w:ilvl w:val="0"/>
+          <w:numId w:val="4"/>
+        </w:numPr>
+        <w:rPr>
+          <w:rFonts w:asciiTheme="minorHAnsi" w:hAnsiTheme="minorHAnsi" w:cstheme="minorHAnsi"/>
+          <w:sz w:val="22"/>
+          <w:szCs w:val="22"/>
+        </w:rPr>
+      </w:pPr>
+      <w:r>
+        <w:rPr>
+          <w:rFonts w:asciiTheme="minorHAnsi" w:hAnsiTheme="minorHAnsi" w:cstheme="minorHAnsi"/>
+          <w:sz w:val="22"/>
+          <w:szCs w:val="22"/>
+        </w:rPr>
         <w:t>Would you ever consider in the future owning a 3D printer?</w:t>
       </w:r>
     </w:p>
@@ -510,8 +968,348 @@
           <w:sz w:val="22"/>
           <w:szCs w:val="22"/>
         </w:rPr>
-        <w:t>Once you are ready to begin the interview, please let the investigator know.</w:t>
-      </w:r>
+        <w:t>That will be all of the questions for this section, thank you for your input. Once again I would like to reiterate that all of the data and information you have provided will be stored anonymously.</w:t>
+      </w:r>
+    </w:p>
+    <w:p>
+      <w:pPr>
+        <w:rPr>
+          <w:rFonts w:asciiTheme="minorHAnsi" w:hAnsiTheme="minorHAnsi" w:cstheme="minorHAnsi"/>
+          <w:sz w:val="22"/>
+          <w:szCs w:val="22"/>
+        </w:rPr>
+      </w:pPr>
+    </w:p>
+    <w:p>
+      <w:pPr>
+        <w:pStyle w:val="Heading1"/>
+      </w:pPr>
+      <w:r>
+        <w:t>Comments and questions</w:t>
+      </w:r>
+    </w:p>
+    <w:p>
+      <w:pPr>
+        <w:rPr>
+          <w:rFonts w:asciiTheme="minorHAnsi" w:hAnsiTheme="minorHAnsi" w:cstheme="minorHAnsi"/>
+          <w:sz w:val="22"/>
+          <w:szCs w:val="22"/>
+        </w:rPr>
+      </w:pPr>
+      <w:r>
+        <w:rPr>
+          <w:rFonts w:asciiTheme="minorHAnsi" w:hAnsiTheme="minorHAnsi" w:cstheme="minorHAnsi"/>
+          <w:sz w:val="22"/>
+          <w:szCs w:val="22"/>
+        </w:rPr>
+        <w:t>Finally, if you have any other comments or questions regarding the study</w:t>
+      </w:r>
+      <w:r>
+        <w:rPr>
+          <w:rFonts w:asciiTheme="minorHAnsi" w:hAnsiTheme="minorHAnsi" w:cstheme="minorHAnsi"/>
+          <w:sz w:val="22"/>
+          <w:szCs w:val="22"/>
+        </w:rPr>
+        <w:t xml:space="preserve"> right now, please let the investigator know.</w:t>
+      </w:r>
+    </w:p>
+    <w:p>
+      <w:pPr>
+        <w:rPr>
+          <w:rFonts w:asciiTheme="minorHAnsi" w:hAnsiTheme="minorHAnsi" w:cstheme="minorHAnsi"/>
+          <w:sz w:val="22"/>
+          <w:szCs w:val="22"/>
+        </w:rPr>
+      </w:pPr>
+      <w:r>
+        <w:rPr>
+          <w:rFonts w:asciiTheme="minorHAnsi" w:hAnsiTheme="minorHAnsi" w:cstheme="minorHAnsi"/>
+          <w:sz w:val="22"/>
+          <w:szCs w:val="22"/>
+        </w:rPr>
+        <w:t>If you are interested in the findings of this study, or have any further comments or questions after this meeting, feel free to contact one of the following:</w:t>
+      </w:r>
+    </w:p>
+    <w:p>
+      <w:pPr>
+        <w:rPr>
+          <w:rFonts w:ascii="Calibri" w:hAnsi="Calibri" w:cs="Calibri"/>
+          <w:iCs/>
+          <w:sz w:val="22"/>
+          <w:szCs w:val="22"/>
+        </w:rPr>
+      </w:pPr>
+      <w:r>
+        <w:rPr>
+          <w:rFonts w:ascii="Calibri" w:hAnsi="Calibri" w:cs="Calibri"/>
+          <w:iCs/>
+          <w:sz w:val="22"/>
+          <w:szCs w:val="22"/>
+        </w:rPr>
+        <w:tab/>
+      </w:r>
+      <w:r>
+        <w:rPr>
+          <w:rFonts w:ascii="Calibri" w:hAnsi="Calibri" w:cs="Calibri"/>
+          <w:iCs/>
+          <w:sz w:val="22"/>
+          <w:szCs w:val="22"/>
+        </w:rPr>
+        <w:tab/>
+      </w:r>
+    </w:p>
+    <w:p>
+      <w:pPr>
+        <w:ind w:left="720" w:firstLine="720"/>
+        <w:rPr>
+          <w:rFonts w:ascii="Calibri" w:hAnsi="Calibri" w:cs="Calibri"/>
+          <w:iCs/>
+          <w:sz w:val="22"/>
+          <w:szCs w:val="22"/>
+        </w:rPr>
+      </w:pPr>
+      <w:r>
+        <w:rPr>
+          <w:rFonts w:ascii="Calibri" w:hAnsi="Calibri" w:cs="Calibri"/>
+          <w:iCs/>
+          <w:sz w:val="22"/>
+          <w:szCs w:val="22"/>
+        </w:rPr>
+        <w:t>Investigator: Mark Turner</w:t>
+      </w:r>
+    </w:p>
+    <w:p>
+      <w:pPr>
+        <w:rPr>
+          <w:rFonts w:ascii="Calibri" w:hAnsi="Calibri" w:cs="Calibri"/>
+          <w:iCs/>
+          <w:sz w:val="22"/>
+          <w:szCs w:val="22"/>
+        </w:rPr>
+      </w:pPr>
+      <w:r>
+        <w:rPr>
+          <w:rFonts w:ascii="Calibri" w:hAnsi="Calibri" w:cs="Calibri"/>
+          <w:iCs/>
+          <w:sz w:val="22"/>
+          <w:szCs w:val="22"/>
+        </w:rPr>
+        <w:tab/>
+      </w:r>
+      <w:r>
+        <w:rPr>
+          <w:rFonts w:ascii="Calibri" w:hAnsi="Calibri" w:cs="Calibri"/>
+          <w:iCs/>
+          <w:sz w:val="22"/>
+          <w:szCs w:val="22"/>
+        </w:rPr>
+        <w:tab/>
+        <w:t>School of Computing Science</w:t>
+      </w:r>
+    </w:p>
+    <w:p>
+      <w:pPr>
+        <w:rPr>
+          <w:rFonts w:ascii="Calibri" w:hAnsi="Calibri" w:cs="Calibri"/>
+          <w:iCs/>
+          <w:sz w:val="22"/>
+          <w:szCs w:val="22"/>
+        </w:rPr>
+      </w:pPr>
+      <w:r>
+        <w:rPr>
+          <w:rFonts w:ascii="Calibri" w:hAnsi="Calibri" w:cs="Calibri"/>
+          <w:iCs/>
+          <w:sz w:val="22"/>
+          <w:szCs w:val="22"/>
+        </w:rPr>
+        <w:tab/>
+      </w:r>
+      <w:r>
+        <w:rPr>
+          <w:rFonts w:ascii="Calibri" w:hAnsi="Calibri" w:cs="Calibri"/>
+          <w:iCs/>
+          <w:sz w:val="22"/>
+          <w:szCs w:val="22"/>
+        </w:rPr>
+        <w:tab/>
+        <w:t>Lilybank Gardens</w:t>
+      </w:r>
+    </w:p>
+    <w:p>
+      <w:pPr>
+        <w:rPr>
+          <w:rFonts w:ascii="Calibri" w:hAnsi="Calibri" w:cs="Calibri"/>
+          <w:iCs/>
+          <w:sz w:val="22"/>
+          <w:szCs w:val="22"/>
+        </w:rPr>
+      </w:pPr>
+      <w:r>
+        <w:rPr>
+          <w:rFonts w:ascii="Calibri" w:hAnsi="Calibri" w:cs="Calibri"/>
+          <w:iCs/>
+          <w:sz w:val="22"/>
+          <w:szCs w:val="22"/>
+        </w:rPr>
+        <w:tab/>
+      </w:r>
+      <w:r>
+        <w:rPr>
+          <w:rFonts w:ascii="Calibri" w:hAnsi="Calibri" w:cs="Calibri"/>
+          <w:iCs/>
+          <w:sz w:val="22"/>
+          <w:szCs w:val="22"/>
+        </w:rPr>
+        <w:tab/>
+      </w:r>
+      <w:hyperlink r:id="rId6" w:history="1">
+        <w:r>
+          <w:rPr>
+            <w:rStyle w:val="Hyperlink"/>
+            <w:rFonts w:ascii="Calibri" w:hAnsi="Calibri" w:cs="Calibri"/>
+            <w:iCs/>
+            <w:sz w:val="22"/>
+            <w:szCs w:val="22"/>
+          </w:rPr>
+          <w:t>2386300T@student.gla.ac.uk</w:t>
+        </w:r>
+      </w:hyperlink>
+    </w:p>
+    <w:p>
+      <w:pPr>
+        <w:rPr>
+          <w:rFonts w:ascii="Calibri" w:hAnsi="Calibri" w:cs="Calibri"/>
+          <w:iCs/>
+          <w:sz w:val="22"/>
+          <w:szCs w:val="22"/>
+        </w:rPr>
+      </w:pPr>
+    </w:p>
+    <w:p>
+      <w:pPr>
+        <w:rPr>
+          <w:rFonts w:ascii="Calibri" w:hAnsi="Calibri" w:cs="Calibri"/>
+          <w:iCs/>
+          <w:sz w:val="22"/>
+          <w:szCs w:val="22"/>
+        </w:rPr>
+      </w:pPr>
+      <w:r>
+        <w:rPr>
+          <w:rFonts w:ascii="Calibri" w:hAnsi="Calibri" w:cs="Calibri"/>
+          <w:iCs/>
+          <w:sz w:val="22"/>
+          <w:szCs w:val="22"/>
+        </w:rPr>
+        <w:tab/>
+      </w:r>
+      <w:r>
+        <w:rPr>
+          <w:rFonts w:ascii="Calibri" w:hAnsi="Calibri" w:cs="Calibri"/>
+          <w:iCs/>
+          <w:sz w:val="22"/>
+          <w:szCs w:val="22"/>
+        </w:rPr>
+        <w:tab/>
+        <w:t>Supervisor: Dr Karola Marky</w:t>
+      </w:r>
+    </w:p>
+    <w:p>
+      <w:pPr>
+        <w:rPr>
+          <w:rFonts w:ascii="Calibri" w:hAnsi="Calibri" w:cs="Calibri"/>
+          <w:iCs/>
+          <w:sz w:val="22"/>
+          <w:szCs w:val="22"/>
+        </w:rPr>
+      </w:pPr>
+      <w:r>
+        <w:rPr>
+          <w:rFonts w:ascii="Calibri" w:hAnsi="Calibri" w:cs="Calibri"/>
+          <w:iCs/>
+          <w:sz w:val="22"/>
+          <w:szCs w:val="22"/>
+        </w:rPr>
+        <w:tab/>
+      </w:r>
+      <w:r>
+        <w:rPr>
+          <w:rFonts w:ascii="Calibri" w:hAnsi="Calibri" w:cs="Calibri"/>
+          <w:iCs/>
+          <w:sz w:val="22"/>
+          <w:szCs w:val="22"/>
+        </w:rPr>
+        <w:tab/>
+        <w:t>School of Computing Science</w:t>
+      </w:r>
+    </w:p>
+    <w:p>
+      <w:pPr>
+        <w:rPr>
+          <w:rFonts w:ascii="Calibri" w:hAnsi="Calibri" w:cs="Calibri"/>
+          <w:iCs/>
+          <w:sz w:val="22"/>
+          <w:szCs w:val="22"/>
+        </w:rPr>
+      </w:pPr>
+      <w:r>
+        <w:rPr>
+          <w:rFonts w:ascii="Calibri" w:hAnsi="Calibri" w:cs="Calibri"/>
+          <w:iCs/>
+          <w:sz w:val="22"/>
+          <w:szCs w:val="22"/>
+        </w:rPr>
+        <w:tab/>
+      </w:r>
+      <w:r>
+        <w:rPr>
+          <w:rFonts w:ascii="Calibri" w:hAnsi="Calibri" w:cs="Calibri"/>
+          <w:iCs/>
+          <w:sz w:val="22"/>
+          <w:szCs w:val="22"/>
+        </w:rPr>
+        <w:tab/>
+        <w:t>Room SAWB320</w:t>
+      </w:r>
+    </w:p>
+    <w:p>
+      <w:pPr>
+        <w:rPr>
+          <w:rFonts w:ascii="Calibri" w:hAnsi="Calibri" w:cs="Calibri"/>
+          <w:iCs/>
+          <w:sz w:val="22"/>
+          <w:szCs w:val="22"/>
+        </w:rPr>
+      </w:pPr>
+      <w:r>
+        <w:rPr>
+          <w:rFonts w:ascii="Calibri" w:hAnsi="Calibri" w:cs="Calibri"/>
+          <w:iCs/>
+          <w:sz w:val="22"/>
+          <w:szCs w:val="22"/>
+        </w:rPr>
+        <w:tab/>
+      </w:r>
+      <w:r>
+        <w:rPr>
+          <w:rFonts w:ascii="Calibri" w:hAnsi="Calibri" w:cs="Calibri"/>
+          <w:iCs/>
+          <w:sz w:val="22"/>
+          <w:szCs w:val="22"/>
+        </w:rPr>
+        <w:tab/>
+        <w:t>karola.marky@glasgow.ac.uk</w:t>
+      </w:r>
+    </w:p>
+    <w:p>
+      <w:pPr>
+        <w:rPr>
+          <w:rFonts w:asciiTheme="minorHAnsi" w:hAnsiTheme="minorHAnsi" w:cstheme="minorHAnsi"/>
+          <w:sz w:val="22"/>
+          <w:szCs w:val="22"/>
+        </w:rPr>
+      </w:pPr>
     </w:p>
     <w:sectPr>
       <w:pgSz w:w="11906" w:h="16838"/>
@@ -526,6 +1324,119 @@
 <file path=word/numbering.xml><?xml version="1.0" encoding="utf-8"?>
 <w:numbering xmlns:wpc="http://schemas.microsoft.com/office/word/2010/wordprocessingCanvas" xmlns:cx="http://schemas.microsoft.com/office/drawing/2014/chartex" xmlns:cx1="http://schemas.microsoft.com/office/drawing/2015/9/8/chartex" xmlns:cx2="http://schemas.microsoft.com/office/drawing/2015/10/21/chartex" xmlns:cx3="http://schemas.microsoft.com/office/drawing/2016/5/9/chartex" xmlns:cx4="http://schemas.microsoft.com/office/drawing/2016/5/10/chartex" xmlns:cx5="http://schemas.microsoft.com/office/drawing/2016/5/11/chartex" xmlns:cx6="http://schemas.microsoft.com/office/drawing/2016/5/12/chartex" xmlns:cx7="http://schemas.microsoft.com/office/drawing/2016/5/13/chartex" xmlns:cx8="http://schemas.microsoft.com/office/drawing/2016/5/14/chartex" xmlns:mc="http://schemas.openxmlformats.org/markup-compatibility/2006" xmlns:aink="http://schemas.microsoft.com/office/drawing/2016/ink" xmlns:am3d="http://schemas.microsoft.com/office/drawing/2017/model3d" xmlns:o="urn:schemas-microsoft-com:office:office" xmlns:r="http://schemas.openxmlformats.org/officeDocument/2006/relationships" xmlns:m="http://schemas.openxmlformats.org/officeDocument/2006/math" xmlns:v="urn:schemas-microsoft-com:vml" xmlns:wp14="http://schemas.microsoft.com/office/word/2010/wordprocessingDrawing" xmlns:wp="http://schemas.openxmlformats.org/drawingml/2006/wordprocessingDrawing" xmlns:w10="urn:schemas-microsoft-com:office:word" xmlns:w="http://schemas.openxmlformats.org/wordprocessingml/2006/main" xmlns:w14="http://schemas.microsoft.com/office/word/2010/wordml" xmlns:w15="http://schemas.microsoft.com/office/word/2012/wordml" xmlns:w16cex="http://schemas.microsoft.com/office/word/2018/wordml/cex" xmlns:w16cid="http://schemas.microsoft.com/office/word/2016/wordml/cid" xmlns:w16="http://schemas.microsoft.com/office/word/2018/wordml" xmlns:w16sdtdh="http://schemas.microsoft.com/office/word/2020/wordml/sdtdatahash" xmlns:w16se="http://schemas.microsoft.com/office/word/2015/wordml/symex" xmlns:wpg="http://schemas.microsoft.com/office/word/2010/wordprocessingGroup" xmlns:wpi="http://schemas.microsoft.com/office/word/2010/wordprocessingInk" xmlns:wne="http://schemas.microsoft.com/office/word/2006/wordml" xmlns:wps="http://schemas.microsoft.com/office/word/2010/wordprocessingShape" mc:Ignorable="w14 w15 w16se w16cid w16 w16cex w16sdtdh wp14">
   <w:abstractNum w:abstractNumId="0" w15:restartNumberingAfterBreak="0">
+    <w:nsid w:val="1B4F695A"/>
+    <w:multiLevelType w:val="hybridMultilevel"/>
+    <w:tmpl w:val="C07E514C"/>
+    <w:lvl w:ilvl="0" w:tplc="08090001">
+      <w:start w:val="1"/>
+      <w:numFmt w:val="bullet"/>
+      <w:lvlText w:val=""/>
+      <w:lvlJc w:val="left"/>
+      <w:pPr>
+        <w:ind w:left="720" w:hanging="360"/>
+      </w:pPr>
+      <w:rPr>
+        <w:rFonts w:ascii="Symbol" w:hAnsi="Symbol" w:hint="default"/>
+      </w:rPr>
+    </w:lvl>
+    <w:lvl w:ilvl="1" w:tplc="08090003">
+      <w:start w:val="1"/>
+      <w:numFmt w:val="bullet"/>
+      <w:lvlText w:val="o"/>
+      <w:lvlJc w:val="left"/>
+      <w:pPr>
+        <w:ind w:left="1440" w:hanging="360"/>
+      </w:pPr>
+      <w:rPr>
+        <w:rFonts w:ascii="Courier New" w:hAnsi="Courier New" w:cs="Courier New" w:hint="default"/>
+      </w:rPr>
+    </w:lvl>
+    <w:lvl w:ilvl="2" w:tplc="08090005" w:tentative="1">
+      <w:start w:val="1"/>
+      <w:numFmt w:val="bullet"/>
+      <w:lvlText w:val=""/>
+      <w:lvlJc w:val="left"/>
+      <w:pPr>
+        <w:ind w:left="2160" w:hanging="360"/>
+      </w:pPr>
+      <w:rPr>
+        <w:rFonts w:ascii="Wingdings" w:hAnsi="Wingdings" w:hint="default"/>
+      </w:rPr>
+    </w:lvl>
+    <w:lvl w:ilvl="3" w:tplc="08090001" w:tentative="1">
+      <w:start w:val="1"/>
+      <w:numFmt w:val="bullet"/>
+      <w:lvlText w:val=""/>
+      <w:lvlJc w:val="left"/>
+      <w:pPr>
+        <w:ind w:left="2880" w:hanging="360"/>
+      </w:pPr>
+      <w:rPr>
+        <w:rFonts w:ascii="Symbol" w:hAnsi="Symbol" w:hint="default"/>
+      </w:rPr>
+    </w:lvl>
+    <w:lvl w:ilvl="4" w:tplc="08090003" w:tentative="1">
+      <w:start w:val="1"/>
+      <w:numFmt w:val="bullet"/>
+      <w:lvlText w:val="o"/>
+      <w:lvlJc w:val="left"/>
+      <w:pPr>
+        <w:ind w:left="3600" w:hanging="360"/>
+      </w:pPr>
+      <w:rPr>
+        <w:rFonts w:ascii="Courier New" w:hAnsi="Courier New" w:cs="Courier New" w:hint="default"/>
+      </w:rPr>
+    </w:lvl>
+    <w:lvl w:ilvl="5" w:tplc="08090005" w:tentative="1">
+      <w:start w:val="1"/>
+      <w:numFmt w:val="bullet"/>
+      <w:lvlText w:val=""/>
+      <w:lvlJc w:val="left"/>
+      <w:pPr>
+        <w:ind w:left="4320" w:hanging="360"/>
+      </w:pPr>
+      <w:rPr>
+        <w:rFonts w:ascii="Wingdings" w:hAnsi="Wingdings" w:hint="default"/>
+      </w:rPr>
+    </w:lvl>
+    <w:lvl w:ilvl="6" w:tplc="08090001" w:tentative="1">
+      <w:start w:val="1"/>
+      <w:numFmt w:val="bullet"/>
+      <w:lvlText w:val=""/>
+      <w:lvlJc w:val="left"/>
+      <w:pPr>
+        <w:ind w:left="5040" w:hanging="360"/>
+      </w:pPr>
+      <w:rPr>
+        <w:rFonts w:ascii="Symbol" w:hAnsi="Symbol" w:hint="default"/>
+      </w:rPr>
+    </w:lvl>
+    <w:lvl w:ilvl="7" w:tplc="08090003" w:tentative="1">
+      <w:start w:val="1"/>
+      <w:numFmt w:val="bullet"/>
+      <w:lvlText w:val="o"/>
+      <w:lvlJc w:val="left"/>
+      <w:pPr>
+        <w:ind w:left="5760" w:hanging="360"/>
+      </w:pPr>
+      <w:rPr>
+        <w:rFonts w:ascii="Courier New" w:hAnsi="Courier New" w:cs="Courier New" w:hint="default"/>
+      </w:rPr>
+    </w:lvl>
+    <w:lvl w:ilvl="8" w:tplc="08090005" w:tentative="1">
+      <w:start w:val="1"/>
+      <w:numFmt w:val="bullet"/>
+      <w:lvlText w:val=""/>
+      <w:lvlJc w:val="left"/>
+      <w:pPr>
+        <w:ind w:left="6480" w:hanging="360"/>
+      </w:pPr>
+      <w:rPr>
+        <w:rFonts w:ascii="Wingdings" w:hAnsi="Wingdings" w:hint="default"/>
+      </w:rPr>
+    </w:lvl>
+  </w:abstractNum>
+  <w:abstractNum w:abstractNumId="1" w15:restartNumberingAfterBreak="0">
     <w:nsid w:val="357E649E"/>
     <w:multiLevelType w:val="hybridMultilevel"/>
     <w:tmpl w:val="BD223330"/>
@@ -638,8 +1549,243 @@
       </w:rPr>
     </w:lvl>
   </w:abstractNum>
+  <w:abstractNum w:abstractNumId="2" w15:restartNumberingAfterBreak="0">
+    <w:nsid w:val="61AD7A9E"/>
+    <w:multiLevelType w:val="hybridMultilevel"/>
+    <w:tmpl w:val="5EB0FA14"/>
+    <w:lvl w:ilvl="0" w:tplc="08090001">
+      <w:start w:val="1"/>
+      <w:numFmt w:val="bullet"/>
+      <w:lvlText w:val=""/>
+      <w:lvlJc w:val="left"/>
+      <w:pPr>
+        <w:ind w:left="720" w:hanging="360"/>
+      </w:pPr>
+      <w:rPr>
+        <w:rFonts w:ascii="Symbol" w:hAnsi="Symbol" w:hint="default"/>
+      </w:rPr>
+    </w:lvl>
+    <w:lvl w:ilvl="1" w:tplc="08090003">
+      <w:start w:val="1"/>
+      <w:numFmt w:val="bullet"/>
+      <w:lvlText w:val="o"/>
+      <w:lvlJc w:val="left"/>
+      <w:pPr>
+        <w:ind w:left="1440" w:hanging="360"/>
+      </w:pPr>
+      <w:rPr>
+        <w:rFonts w:ascii="Courier New" w:hAnsi="Courier New" w:cs="Courier New" w:hint="default"/>
+      </w:rPr>
+    </w:lvl>
+    <w:lvl w:ilvl="2" w:tplc="08090005" w:tentative="1">
+      <w:start w:val="1"/>
+      <w:numFmt w:val="bullet"/>
+      <w:lvlText w:val=""/>
+      <w:lvlJc w:val="left"/>
+      <w:pPr>
+        <w:ind w:left="2160" w:hanging="360"/>
+      </w:pPr>
+      <w:rPr>
+        <w:rFonts w:ascii="Wingdings" w:hAnsi="Wingdings" w:hint="default"/>
+      </w:rPr>
+    </w:lvl>
+    <w:lvl w:ilvl="3" w:tplc="08090001" w:tentative="1">
+      <w:start w:val="1"/>
+      <w:numFmt w:val="bullet"/>
+      <w:lvlText w:val=""/>
+      <w:lvlJc w:val="left"/>
+      <w:pPr>
+        <w:ind w:left="2880" w:hanging="360"/>
+      </w:pPr>
+      <w:rPr>
+        <w:rFonts w:ascii="Symbol" w:hAnsi="Symbol" w:hint="default"/>
+      </w:rPr>
+    </w:lvl>
+    <w:lvl w:ilvl="4" w:tplc="08090003" w:tentative="1">
+      <w:start w:val="1"/>
+      <w:numFmt w:val="bullet"/>
+      <w:lvlText w:val="o"/>
+      <w:lvlJc w:val="left"/>
+      <w:pPr>
+        <w:ind w:left="3600" w:hanging="360"/>
+      </w:pPr>
+      <w:rPr>
+        <w:rFonts w:ascii="Courier New" w:hAnsi="Courier New" w:cs="Courier New" w:hint="default"/>
+      </w:rPr>
+    </w:lvl>
+    <w:lvl w:ilvl="5" w:tplc="08090005" w:tentative="1">
+      <w:start w:val="1"/>
+      <w:numFmt w:val="bullet"/>
+      <w:lvlText w:val=""/>
+      <w:lvlJc w:val="left"/>
+      <w:pPr>
+        <w:ind w:left="4320" w:hanging="360"/>
+      </w:pPr>
+      <w:rPr>
+        <w:rFonts w:ascii="Wingdings" w:hAnsi="Wingdings" w:hint="default"/>
+      </w:rPr>
+    </w:lvl>
+    <w:lvl w:ilvl="6" w:tplc="08090001" w:tentative="1">
+      <w:start w:val="1"/>
+      <w:numFmt w:val="bullet"/>
+      <w:lvlText w:val=""/>
+      <w:lvlJc w:val="left"/>
+      <w:pPr>
+        <w:ind w:left="5040" w:hanging="360"/>
+      </w:pPr>
+      <w:rPr>
+        <w:rFonts w:ascii="Symbol" w:hAnsi="Symbol" w:hint="default"/>
+      </w:rPr>
+    </w:lvl>
+    <w:lvl w:ilvl="7" w:tplc="08090003" w:tentative="1">
+      <w:start w:val="1"/>
+      <w:numFmt w:val="bullet"/>
+      <w:lvlText w:val="o"/>
+      <w:lvlJc w:val="left"/>
+      <w:pPr>
+        <w:ind w:left="5760" w:hanging="360"/>
+      </w:pPr>
+      <w:rPr>
+        <w:rFonts w:ascii="Courier New" w:hAnsi="Courier New" w:cs="Courier New" w:hint="default"/>
+      </w:rPr>
+    </w:lvl>
+    <w:lvl w:ilvl="8" w:tplc="08090005" w:tentative="1">
+      <w:start w:val="1"/>
+      <w:numFmt w:val="bullet"/>
+      <w:lvlText w:val=""/>
+      <w:lvlJc w:val="left"/>
+      <w:pPr>
+        <w:ind w:left="6480" w:hanging="360"/>
+      </w:pPr>
+      <w:rPr>
+        <w:rFonts w:ascii="Wingdings" w:hAnsi="Wingdings" w:hint="default"/>
+      </w:rPr>
+    </w:lvl>
+  </w:abstractNum>
+  <w:abstractNum w:abstractNumId="3" w15:restartNumberingAfterBreak="0">
+    <w:nsid w:val="76C06B7C"/>
+    <w:multiLevelType w:val="hybridMultilevel"/>
+    <w:tmpl w:val="7CD80100"/>
+    <w:lvl w:ilvl="0" w:tplc="08090001">
+      <w:start w:val="1"/>
+      <w:numFmt w:val="bullet"/>
+      <w:lvlText w:val=""/>
+      <w:lvlJc w:val="left"/>
+      <w:pPr>
+        <w:ind w:left="720" w:hanging="360"/>
+      </w:pPr>
+      <w:rPr>
+        <w:rFonts w:ascii="Symbol" w:hAnsi="Symbol" w:hint="default"/>
+      </w:rPr>
+    </w:lvl>
+    <w:lvl w:ilvl="1" w:tplc="08090003">
+      <w:start w:val="1"/>
+      <w:numFmt w:val="bullet"/>
+      <w:lvlText w:val="o"/>
+      <w:lvlJc w:val="left"/>
+      <w:pPr>
+        <w:ind w:left="1440" w:hanging="360"/>
+      </w:pPr>
+      <w:rPr>
+        <w:rFonts w:ascii="Courier New" w:hAnsi="Courier New" w:cs="Courier New" w:hint="default"/>
+      </w:rPr>
+    </w:lvl>
+    <w:lvl w:ilvl="2" w:tplc="08090005" w:tentative="1">
+      <w:start w:val="1"/>
+      <w:numFmt w:val="bullet"/>
+      <w:lvlText w:val=""/>
+      <w:lvlJc w:val="left"/>
+      <w:pPr>
+        <w:ind w:left="2160" w:hanging="360"/>
+      </w:pPr>
+      <w:rPr>
+        <w:rFonts w:ascii="Wingdings" w:hAnsi="Wingdings" w:hint="default"/>
+      </w:rPr>
+    </w:lvl>
+    <w:lvl w:ilvl="3" w:tplc="08090001" w:tentative="1">
+      <w:start w:val="1"/>
+      <w:numFmt w:val="bullet"/>
+      <w:lvlText w:val=""/>
+      <w:lvlJc w:val="left"/>
+      <w:pPr>
+        <w:ind w:left="2880" w:hanging="360"/>
+      </w:pPr>
+      <w:rPr>
+        <w:rFonts w:ascii="Symbol" w:hAnsi="Symbol" w:hint="default"/>
+      </w:rPr>
+    </w:lvl>
+    <w:lvl w:ilvl="4" w:tplc="08090003" w:tentative="1">
+      <w:start w:val="1"/>
+      <w:numFmt w:val="bullet"/>
+      <w:lvlText w:val="o"/>
+      <w:lvlJc w:val="left"/>
+      <w:pPr>
+        <w:ind w:left="3600" w:hanging="360"/>
+      </w:pPr>
+      <w:rPr>
+        <w:rFonts w:ascii="Courier New" w:hAnsi="Courier New" w:cs="Courier New" w:hint="default"/>
+      </w:rPr>
+    </w:lvl>
+    <w:lvl w:ilvl="5" w:tplc="08090005" w:tentative="1">
+      <w:start w:val="1"/>
+      <w:numFmt w:val="bullet"/>
+      <w:lvlText w:val=""/>
+      <w:lvlJc w:val="left"/>
+      <w:pPr>
+        <w:ind w:left="4320" w:hanging="360"/>
+      </w:pPr>
+      <w:rPr>
+        <w:rFonts w:ascii="Wingdings" w:hAnsi="Wingdings" w:hint="default"/>
+      </w:rPr>
+    </w:lvl>
+    <w:lvl w:ilvl="6" w:tplc="08090001" w:tentative="1">
+      <w:start w:val="1"/>
+      <w:numFmt w:val="bullet"/>
+      <w:lvlText w:val=""/>
+      <w:lvlJc w:val="left"/>
+      <w:pPr>
+        <w:ind w:left="5040" w:hanging="360"/>
+      </w:pPr>
+      <w:rPr>
+        <w:rFonts w:ascii="Symbol" w:hAnsi="Symbol" w:hint="default"/>
+      </w:rPr>
+    </w:lvl>
+    <w:lvl w:ilvl="7" w:tplc="08090003" w:tentative="1">
+      <w:start w:val="1"/>
+      <w:numFmt w:val="bullet"/>
+      <w:lvlText w:val="o"/>
+      <w:lvlJc w:val="left"/>
+      <w:pPr>
+        <w:ind w:left="5760" w:hanging="360"/>
+      </w:pPr>
+      <w:rPr>
+        <w:rFonts w:ascii="Courier New" w:hAnsi="Courier New" w:cs="Courier New" w:hint="default"/>
+      </w:rPr>
+    </w:lvl>
+    <w:lvl w:ilvl="8" w:tplc="08090005" w:tentative="1">
+      <w:start w:val="1"/>
+      <w:numFmt w:val="bullet"/>
+      <w:lvlText w:val=""/>
+      <w:lvlJc w:val="left"/>
+      <w:pPr>
+        <w:ind w:left="6480" w:hanging="360"/>
+      </w:pPr>
+      <w:rPr>
+        <w:rFonts w:ascii="Wingdings" w:hAnsi="Wingdings" w:hint="default"/>
+      </w:rPr>
+    </w:lvl>
+  </w:abstractNum>
   <w:num w:numId="1">
+    <w:abstractNumId w:val="1"/>
+  </w:num>
+  <w:num w:numId="2">
     <w:abstractNumId w:val="0"/>
+  </w:num>
+  <w:num w:numId="3">
+    <w:abstractNumId w:val="2"/>
+  </w:num>
+  <w:num w:numId="4">
+    <w:abstractNumId w:val="3"/>
   </w:num>
 </w:numbering>
 </file>
@@ -747,7 +1893,7 @@
     <w:lsdException w:name="Body Text Indent 2" w:semiHidden="1" w:unhideWhenUsed="1"/>
     <w:lsdException w:name="Body Text Indent 3" w:semiHidden="1" w:unhideWhenUsed="1"/>
     <w:lsdException w:name="Block Text" w:semiHidden="1" w:unhideWhenUsed="1"/>
-    <w:lsdException w:name="Hyperlink" w:semiHidden="1" w:unhideWhenUsed="1"/>
+    <w:lsdException w:name="Hyperlink" w:semiHidden="1" w:uiPriority="0" w:unhideWhenUsed="1"/>
     <w:lsdException w:name="FollowedHyperlink" w:semiHidden="1" w:unhideWhenUsed="1"/>
     <w:lsdException w:name="Strong" w:uiPriority="22" w:qFormat="1"/>
     <w:lsdException w:name="Emphasis" w:uiPriority="20" w:qFormat="1"/>
@@ -1124,6 +2270,28 @@
       <w:contextualSpacing/>
     </w:pPr>
   </w:style>
+  <w:style w:type="character" w:styleId="Hyperlink">
+    <w:name w:val="Hyperlink"/>
+    <w:basedOn w:val="DefaultParagraphFont"/>
+    <w:unhideWhenUsed/>
+    <w:rsid w:val="00A6649C"/>
+    <w:rPr>
+      <w:color w:val="0563C1" w:themeColor="hyperlink"/>
+      <w:u w:val="single"/>
+    </w:rPr>
+  </w:style>
+  <w:style w:type="character" w:styleId="UnresolvedMention">
+    <w:name w:val="Unresolved Mention"/>
+    <w:basedOn w:val="DefaultParagraphFont"/>
+    <w:uiPriority w:val="99"/>
+    <w:semiHidden/>
+    <w:unhideWhenUsed/>
+    <w:rsid w:val="00A6649C"/>
+    <w:rPr>
+      <w:color w:val="605E5C"/>
+      <w:shd w:val="clear" w:color="auto" w:fill="E1DFDD"/>
+    </w:rPr>
+  </w:style>
 </w:styles>
 </file>
 

</xml_diff>